<commit_message>
Edited User Stories Added PS mockups
</commit_message>
<xml_diff>
--- a/doc/UserStories.docx
+++ b/doc/UserStories.docx
@@ -1,6 +1,6 @@
 
 <file path=word/document.xml><?xml version="1.0" encoding="utf-8"?>
-<w:document xmlns:wpc="http://schemas.microsoft.com/office/word/2010/wordprocessingCanvas" xmlns:mc="http://schemas.openxmlformats.org/markup-compatibility/2006" xmlns:o="urn:schemas-microsoft-com:office:office" xmlns:r="http://schemas.openxmlformats.org/officeDocument/2006/relationships" xmlns:m="http://schemas.openxmlformats.org/officeDocument/2006/math" xmlns:v="urn:schemas-microsoft-com:vml" xmlns:wp14="http://schemas.microsoft.com/office/word/2010/wordprocessingDrawing" xmlns:wp="http://schemas.openxmlformats.org/drawingml/2006/wordprocessingDrawing" xmlns:w10="urn:schemas-microsoft-com:office:word" xmlns:w="http://schemas.openxmlformats.org/wordprocessingml/2006/main" xmlns:w14="http://schemas.microsoft.com/office/word/2010/wordml" xmlns:wpg="http://schemas.microsoft.com/office/word/2010/wordprocessingGroup" xmlns:wpi="http://schemas.microsoft.com/office/word/2010/wordprocessingInk" xmlns:wne="http://schemas.microsoft.com/office/word/2006/wordml" xmlns:wps="http://schemas.microsoft.com/office/word/2010/wordprocessingShape" mc:Ignorable="w14 wp14">
+<w:document xmlns:wpc="http://schemas.microsoft.com/office/word/2010/wordprocessingCanvas" xmlns:mo="http://schemas.microsoft.com/office/mac/office/2008/main" xmlns:mc="http://schemas.openxmlformats.org/markup-compatibility/2006" xmlns:mv="urn:schemas-microsoft-com:mac:vml" xmlns:o="urn:schemas-microsoft-com:office:office" xmlns:r="http://schemas.openxmlformats.org/officeDocument/2006/relationships" xmlns:m="http://schemas.openxmlformats.org/officeDocument/2006/math" xmlns:v="urn:schemas-microsoft-com:vml" xmlns:wp14="http://schemas.microsoft.com/office/word/2010/wordprocessingDrawing" xmlns:wp="http://schemas.openxmlformats.org/drawingml/2006/wordprocessingDrawing" xmlns:w10="urn:schemas-microsoft-com:office:word" xmlns:w="http://schemas.openxmlformats.org/wordprocessingml/2006/main" xmlns:w14="http://schemas.microsoft.com/office/word/2010/wordml" xmlns:wpg="http://schemas.microsoft.com/office/word/2010/wordprocessingGroup" xmlns:wpi="http://schemas.microsoft.com/office/word/2010/wordprocessingInk" xmlns:wne="http://schemas.microsoft.com/office/word/2006/wordml" xmlns:wps="http://schemas.microsoft.com/office/word/2010/wordprocessingShape" mc:Ignorable="w14 wp14">
   <w:body>
     <w:p>
       <w:pPr>
@@ -15,15 +15,6 @@
         <w:pStyle w:val="berschrift3"/>
       </w:pPr>
       <w:r>
-        <w:t>Neues Konzept</w:t>
-      </w:r>
-    </w:p>
-    <w:p/>
-    <w:p>
-      <w:pPr>
-        <w:pStyle w:val="berschrift3"/>
-      </w:pPr>
-      <w:r>
         <w:t>Kombinieren</w:t>
       </w:r>
     </w:p>
@@ -151,7 +142,15 @@
         <w:t>Als Spieler, will ich dass das Spiel endet sobald keine Energie mehr vorhanden ist.</w:t>
       </w:r>
       <w:r>
-        <w:t xml:space="preserve"> Beim Spielende soll eine Liste der im letzten Spiel erhaltenen </w:t>
+        <w:t xml:space="preserve"> </w:t>
+      </w:r>
+      <w:proofErr w:type="gramStart"/>
+      <w:r>
+        <w:t>Beim Spielende soll</w:t>
+      </w:r>
+      <w:proofErr w:type="gramEnd"/>
+      <w:r>
+        <w:t xml:space="preserve"> eine Liste der im letzten Spiel erhaltenen </w:t>
       </w:r>
       <w:r>
         <w:t>Elementen</w:t>
@@ -182,7 +181,11 @@
         <w:t xml:space="preserve"> erhalten.</w:t>
       </w:r>
       <w:r>
-        <w:t xml:space="preserve"> Die Sammlung der Achi</w:t>
+        <w:t xml:space="preserve"> Die Sammlung der </w:t>
+      </w:r>
+      <w:proofErr w:type="spellStart"/>
+      <w:r>
+        <w:t>Achi</w:t>
       </w:r>
       <w:r>
         <w:t>e</w:t>
@@ -194,11 +197,23 @@
         <w:t>e</w:t>
       </w:r>
       <w:r>
-        <w:t>ments und der Elemente bleibt bestehen.</w:t>
+        <w:t>ments</w:t>
+      </w:r>
+      <w:proofErr w:type="spellEnd"/>
+      <w:r>
+        <w:t xml:space="preserve"> und der Elemente bleibt bestehen.</w:t>
       </w:r>
       <w:r>
         <w:br/>
-        <w:t xml:space="preserve">Ein neues Spiel wird beim Ersten öffnen der App gestartet, sowie nach dem Spielende und beim klicken auf einen „Neues Spiel“ </w:t>
+        <w:t>Ein neues Spiel wird beim Ersten öffnen der App gestartet</w:t>
+      </w:r>
+      <w:proofErr w:type="gramStart"/>
+      <w:r>
+        <w:t>, sowie</w:t>
+      </w:r>
+      <w:proofErr w:type="gramEnd"/>
+      <w:r>
+        <w:t xml:space="preserve"> nach dem Spielende und beim klicken auf einen „Neues Spiel“ </w:t>
       </w:r>
       <w:r>
         <w:t>B</w:t>
@@ -211,6 +226,7 @@
       <w:pPr>
         <w:pStyle w:val="berschrift3"/>
       </w:pPr>
+      <w:proofErr w:type="spellStart"/>
       <w:r>
         <w:t>Achiev</w:t>
       </w:r>
@@ -220,29 +236,98 @@
       <w:r>
         <w:t>ments</w:t>
       </w:r>
-    </w:p>
-    <w:p>
-      <w:r>
-        <w:t xml:space="preserve">Als Spieler, will ich beim Kombinieren von bestimmten Elementen ein Achievement erhalten. Ebenfalls, will ich nach einer bestimmten </w:t>
+      <w:proofErr w:type="spellEnd"/>
+    </w:p>
+    <w:p>
+      <w:r>
+        <w:t xml:space="preserve">Als Spieler, will ich beim Kombinieren von bestimmten Elementen ein </w:t>
+      </w:r>
+      <w:proofErr w:type="spellStart"/>
+      <w:r>
+        <w:t>Achievement</w:t>
+      </w:r>
+      <w:proofErr w:type="spellEnd"/>
+      <w:r>
+        <w:t xml:space="preserve"> erhalten. Ebenfalls, will ich nach einer bestimmten </w:t>
       </w:r>
       <w:r>
         <w:t>Anzahl</w:t>
       </w:r>
       <w:r>
-        <w:t xml:space="preserve"> von Elementen ein Achievement erhalten.</w:t>
-      </w:r>
-    </w:p>
-    <w:p>
-      <w:pPr>
-        <w:pStyle w:val="berschrift3"/>
-      </w:pPr>
-      <w:r>
-        <w:t>Alchemy Table</w:t>
-      </w:r>
-    </w:p>
-    <w:p>
-      <w:r>
-        <w:t>Als Spieler, will ich auf dem „Alchemy Table“</w:t>
+        <w:t xml:space="preserve"> von Elementen ein </w:t>
+      </w:r>
+      <w:proofErr w:type="spellStart"/>
+      <w:r>
+        <w:t>Achievement</w:t>
+      </w:r>
+      <w:proofErr w:type="spellEnd"/>
+      <w:r>
+        <w:t xml:space="preserve"> erhalten.</w:t>
+      </w:r>
+    </w:p>
+    <w:p>
+      <w:pPr>
+        <w:pStyle w:val="berschrift3"/>
+      </w:pPr>
+      <w:proofErr w:type="spellStart"/>
+      <w:r>
+        <w:t>Achievements</w:t>
+      </w:r>
+      <w:proofErr w:type="spellEnd"/>
+      <w:r>
+        <w:t xml:space="preserve"> Übersicht</w:t>
+      </w:r>
+    </w:p>
+    <w:p>
+      <w:r>
+        <w:t xml:space="preserve">Als Spieler, will ich eine Liste in der alle erhaltenen und möglichen </w:t>
+      </w:r>
+      <w:proofErr w:type="spellStart"/>
+      <w:r>
+        <w:t>Achievements</w:t>
+      </w:r>
+      <w:proofErr w:type="spellEnd"/>
+      <w:r>
+        <w:t xml:space="preserve"> beschrieben sind. </w:t>
+      </w:r>
+      <w:proofErr w:type="gramStart"/>
+      <w:r>
+        <w:t xml:space="preserve">Bei jedem </w:t>
+      </w:r>
+      <w:proofErr w:type="spellStart"/>
+      <w:r>
+        <w:t>Achievement</w:t>
+      </w:r>
+      <w:proofErr w:type="spellEnd"/>
+      <w:r>
+        <w:t xml:space="preserve"> soll ein Bild, ein Name und eine kurze Beschreibung stehen.</w:t>
+      </w:r>
+      <w:proofErr w:type="gramEnd"/>
+    </w:p>
+    <w:p>
+      <w:pPr>
+        <w:pStyle w:val="berschrift3"/>
+      </w:pPr>
+      <w:proofErr w:type="spellStart"/>
+      <w:r>
+        <w:t>Alchemy</w:t>
+      </w:r>
+      <w:proofErr w:type="spellEnd"/>
+      <w:r>
+        <w:t xml:space="preserve"> Table</w:t>
+      </w:r>
+    </w:p>
+    <w:p>
+      <w:r>
+        <w:t>Als Spieler, will ich auf dem „</w:t>
+      </w:r>
+      <w:proofErr w:type="spellStart"/>
+      <w:r>
+        <w:t>Alchemy</w:t>
+      </w:r>
+      <w:proofErr w:type="spellEnd"/>
+      <w:r>
+        <w:t xml:space="preserve"> Table“</w:t>
       </w:r>
       <w:r>
         <w:t xml:space="preserve"> meine Elemente</w:t>
@@ -257,7 +342,15 @@
         <w:t xml:space="preserve"> und Elemente teilen und kombinieren.</w:t>
       </w:r>
       <w:r>
-        <w:t xml:space="preserve"> Ich kann Elemente kombinieren indem ich ein Element via Drag&amp;Drop auf ein anderes verschiebe.</w:t>
+        <w:t xml:space="preserve"> Ich kann Elemente kombinieren indem ich ein Element via </w:t>
+      </w:r>
+      <w:proofErr w:type="spellStart"/>
+      <w:r>
+        <w:t>Drag&amp;Drop</w:t>
+      </w:r>
+      <w:proofErr w:type="spellEnd"/>
+      <w:r>
+        <w:t xml:space="preserve"> auf ein anderes verschiebe.</w:t>
       </w:r>
       <w:r>
         <w:br/>
@@ -278,19 +371,6 @@
     </w:p>
     <w:p>
       <w:pPr>
-        <w:rPr>
-          <w:rFonts w:asciiTheme="majorHAnsi" w:eastAsiaTheme="majorEastAsia" w:hAnsiTheme="majorHAnsi" w:cstheme="majorBidi"/>
-          <w:b/>
-          <w:bCs/>
-          <w:color w:val="4F81BD" w:themeColor="accent1"/>
-        </w:rPr>
-      </w:pPr>
-      <w:r>
-        <w:br w:type="page"/>
-      </w:r>
-    </w:p>
-    <w:p>
-      <w:pPr>
         <w:pStyle w:val="berschrift3"/>
       </w:pPr>
       <w:r>
@@ -328,6 +408,185 @@
       </w:r>
     </w:p>
     <w:p>
+      <w:pPr>
+        <w:pStyle w:val="berschrift3"/>
+      </w:pPr>
+      <w:r>
+        <w:t>Elemente Übersicht</w:t>
+      </w:r>
+    </w:p>
+    <w:p>
+      <w:r>
+        <w:t xml:space="preserve">Als Spieler, will ich eine Übersicht mit allen schon gefundenen Elementen haben. </w:t>
+      </w:r>
+      <w:proofErr w:type="gramStart"/>
+      <w:r>
+        <w:t>Dies Übersicht soll</w:t>
+      </w:r>
+      <w:proofErr w:type="gramEnd"/>
+      <w:r>
+        <w:t xml:space="preserve"> in einer Liste dargestellt werden. Es soll das Bild des Elements, der Name und die Beschreibung angezeigt werden.</w:t>
+      </w:r>
+    </w:p>
+    <w:p>
+      <w:pPr>
+        <w:pStyle w:val="berschrift3"/>
+      </w:pPr>
+      <w:r>
+        <w:t>Spass Elemente</w:t>
+      </w:r>
+    </w:p>
+    <w:p>
+      <w:r>
+        <w:t xml:space="preserve">Als Spieler, möchte ich einzelne Fiktive oder Lustige Spasselemente kreieren können. </w:t>
+      </w:r>
+    </w:p>
+    <w:p>
+      <w:pPr>
+        <w:pStyle w:val="berschrift3"/>
+      </w:pPr>
+      <w:r>
+        <w:t>Grafiken</w:t>
+      </w:r>
+    </w:p>
+    <w:p>
+      <w:r>
+        <w:t xml:space="preserve">Als Spieler, möchte ich gut aussehende Grafiken im Spiel haben. Es sollen vor allem Pixelgrafiken verwendet werden. Für jedes Element und jedes </w:t>
+      </w:r>
+      <w:proofErr w:type="spellStart"/>
+      <w:r>
+        <w:t>Achievement</w:t>
+      </w:r>
+      <w:proofErr w:type="spellEnd"/>
+      <w:r>
+        <w:t xml:space="preserve"> muss eine Grafik vorhanden sein.</w:t>
+      </w:r>
+    </w:p>
+    <w:p>
+      <w:pPr>
+        <w:pStyle w:val="berschrift3"/>
+      </w:pPr>
+      <w:r>
+        <w:t xml:space="preserve">Logos &amp; </w:t>
+      </w:r>
+      <w:proofErr w:type="spellStart"/>
+      <w:r>
+        <w:t>Splashscreen</w:t>
+      </w:r>
+      <w:proofErr w:type="spellEnd"/>
+    </w:p>
+    <w:p>
+      <w:r>
+        <w:t xml:space="preserve">Als Entwickler, brauchen wir ein Logo, um das Spiel im Store zu </w:t>
+      </w:r>
+      <w:proofErr w:type="spellStart"/>
+      <w:r>
+        <w:t>publishen</w:t>
+      </w:r>
+      <w:proofErr w:type="spellEnd"/>
+      <w:r>
+        <w:t xml:space="preserve">. Ausserdem brauchen wir ein </w:t>
+      </w:r>
+      <w:proofErr w:type="spellStart"/>
+      <w:r>
+        <w:t>Splashscreen</w:t>
+      </w:r>
+      <w:proofErr w:type="spellEnd"/>
+      <w:r>
+        <w:t xml:space="preserve"> Bild.</w:t>
+      </w:r>
+    </w:p>
+    <w:p>
+      <w:pPr>
+        <w:pStyle w:val="berschrift3"/>
+      </w:pPr>
+      <w:r>
+        <w:t xml:space="preserve"> </w:t>
+      </w:r>
+      <w:r>
+        <w:t>Atmosphäre &amp; Ambiente</w:t>
+      </w:r>
+    </w:p>
+    <w:p>
+      <w:r>
+        <w:t>Als Spieler, möchte ich, dass eine etwas ältere, hölzerne und etwas düstere Atmosphäre vermittelt wird.</w:t>
+      </w:r>
+    </w:p>
+    <w:p>
+      <w:pPr>
+        <w:pStyle w:val="berschrift3"/>
+      </w:pPr>
+      <w:r>
+        <w:t>Sounds</w:t>
+      </w:r>
+    </w:p>
+    <w:p>
+      <w:r>
+        <w:t xml:space="preserve">Als Spieler, will ich, dass beim Kombinieren und Teilen von Elementen passende Geräusche entstehen. Beim Erhalt von </w:t>
+      </w:r>
+      <w:proofErr w:type="spellStart"/>
+      <w:r>
+        <w:t>Achievements</w:t>
+      </w:r>
+      <w:proofErr w:type="spellEnd"/>
+      <w:r>
+        <w:t xml:space="preserve"> soll auch ein Geräusch abgespielt werden.</w:t>
+      </w:r>
+    </w:p>
+    <w:p>
+      <w:pPr>
+        <w:pStyle w:val="berschrift3"/>
+      </w:pPr>
+      <w:r>
+        <w:t xml:space="preserve">Texturen &amp; </w:t>
+      </w:r>
+      <w:proofErr w:type="spellStart"/>
+      <w:r>
+        <w:t>Hintergünde</w:t>
+      </w:r>
+      <w:proofErr w:type="spellEnd"/>
+    </w:p>
+    <w:p>
+      <w:r>
+        <w:t>Als Spieler, will ich dass die Texturen und Hintergrundbilder zur Atmosphäre passen. Für den „</w:t>
+      </w:r>
+      <w:proofErr w:type="spellStart"/>
+      <w:r>
+        <w:t>Alchemy</w:t>
+      </w:r>
+      <w:proofErr w:type="spellEnd"/>
+      <w:r>
+        <w:t xml:space="preserve"> Table“ und für das Menü müssen Texturen vorhanden sein.</w:t>
+      </w:r>
+    </w:p>
+    <w:p>
+      <w:pPr>
+        <w:pStyle w:val="berschrift3"/>
+      </w:pPr>
+      <w:r>
+        <w:t>Plattformen</w:t>
+      </w:r>
+    </w:p>
+    <w:p>
+      <w:r>
+        <w:t xml:space="preserve">Als Spieler, will ich das Spiel auf </w:t>
+      </w:r>
+      <w:proofErr w:type="spellStart"/>
+      <w:r>
+        <w:t>iOS</w:t>
+      </w:r>
+      <w:proofErr w:type="spellEnd"/>
+      <w:r>
+        <w:t xml:space="preserve"> und </w:t>
+      </w:r>
+      <w:proofErr w:type="spellStart"/>
+      <w:r>
+        <w:t>Android</w:t>
+      </w:r>
+      <w:proofErr w:type="spellEnd"/>
+      <w:r>
+        <w:t xml:space="preserve"> Spielen können.</w:t>
+      </w:r>
       <w:bookmarkStart w:id="0" w:name="_GoBack"/>
       <w:bookmarkEnd w:id="0"/>
     </w:p>
@@ -358,7 +617,7 @@
       </w:pPr>
     </w:pPrDefault>
   </w:docDefaults>
-  <w:latentStyles w:defLockedState="0" w:defUIPriority="99" w:defSemiHidden="1" w:defUnhideWhenUsed="1" w:defQFormat="0" w:count="267">
+  <w:latentStyles w:defLockedState="0" w:defUIPriority="99" w:defSemiHidden="1" w:defUnhideWhenUsed="1" w:defQFormat="0" w:count="276">
     <w:lsdException w:name="Normal" w:semiHidden="0" w:uiPriority="0" w:unhideWhenUsed="0" w:qFormat="1"/>
     <w:lsdException w:name="heading 1" w:semiHidden="0" w:uiPriority="9" w:unhideWhenUsed="0" w:qFormat="1"/>
     <w:lsdException w:name="heading 2" w:uiPriority="9" w:qFormat="1"/>
@@ -505,7 +764,7 @@
     <w:name w:val="heading 1"/>
     <w:basedOn w:val="Standard"/>
     <w:next w:val="Standard"/>
-    <w:link w:val="berschrift1Zchn"/>
+    <w:link w:val="berschrift1Zeichen"/>
     <w:uiPriority w:val="9"/>
     <w:qFormat/>
     <w:rsid w:val="00836C0D"/>
@@ -528,7 +787,7 @@
     <w:name w:val="heading 2"/>
     <w:basedOn w:val="Standard"/>
     <w:next w:val="Standard"/>
-    <w:link w:val="berschrift2Zchn"/>
+    <w:link w:val="berschrift2Zeichen"/>
     <w:uiPriority w:val="9"/>
     <w:unhideWhenUsed/>
     <w:qFormat/>
@@ -552,7 +811,7 @@
     <w:name w:val="heading 3"/>
     <w:basedOn w:val="Standard"/>
     <w:next w:val="Standard"/>
-    <w:link w:val="berschrift3Zchn"/>
+    <w:link w:val="berschrift3Zeichen"/>
     <w:uiPriority w:val="9"/>
     <w:unhideWhenUsed/>
     <w:qFormat/>
@@ -570,7 +829,7 @@
       <w:color w:val="4F81BD" w:themeColor="accent1"/>
     </w:rPr>
   </w:style>
-  <w:style w:type="character" w:default="1" w:styleId="Absatz-Standardschriftart">
+  <w:style w:type="character" w:default="1" w:styleId="Absatzstandardschriftart">
     <w:name w:val="Default Paragraph Font"/>
     <w:uiPriority w:val="1"/>
     <w:semiHidden/>
@@ -597,9 +856,9 @@
     <w:semiHidden/>
     <w:unhideWhenUsed/>
   </w:style>
-  <w:style w:type="character" w:customStyle="1" w:styleId="berschrift1Zchn">
-    <w:name w:val="Überschrift 1 Zchn"/>
-    <w:basedOn w:val="Absatz-Standardschriftart"/>
+  <w:style w:type="character" w:customStyle="1" w:styleId="berschrift1Zeichen">
+    <w:name w:val="Überschrift 1 Zeichen"/>
+    <w:basedOn w:val="Absatzstandardschriftart"/>
     <w:link w:val="berschrift1"/>
     <w:uiPriority w:val="9"/>
     <w:rsid w:val="00836C0D"/>
@@ -612,9 +871,9 @@
       <w:szCs w:val="28"/>
     </w:rPr>
   </w:style>
-  <w:style w:type="character" w:customStyle="1" w:styleId="berschrift2Zchn">
-    <w:name w:val="Überschrift 2 Zchn"/>
-    <w:basedOn w:val="Absatz-Standardschriftart"/>
+  <w:style w:type="character" w:customStyle="1" w:styleId="berschrift2Zeichen">
+    <w:name w:val="Überschrift 2 Zeichen"/>
+    <w:basedOn w:val="Absatzstandardschriftart"/>
     <w:link w:val="berschrift2"/>
     <w:uiPriority w:val="9"/>
     <w:rsid w:val="00836C0D"/>
@@ -627,9 +886,9 @@
       <w:szCs w:val="26"/>
     </w:rPr>
   </w:style>
-  <w:style w:type="character" w:customStyle="1" w:styleId="berschrift3Zchn">
-    <w:name w:val="Überschrift 3 Zchn"/>
-    <w:basedOn w:val="Absatz-Standardschriftart"/>
+  <w:style w:type="character" w:customStyle="1" w:styleId="berschrift3Zeichen">
+    <w:name w:val="Überschrift 3 Zeichen"/>
+    <w:basedOn w:val="Absatzstandardschriftart"/>
     <w:link w:val="berschrift3"/>
     <w:uiPriority w:val="9"/>
     <w:rsid w:val="00836C0D"/>
@@ -644,7 +903,7 @@
 </file>
 
 <file path=word/stylesWithEffects.xml><?xml version="1.0" encoding="utf-8"?>
-<w:styles xmlns:wpc="http://schemas.microsoft.com/office/word/2010/wordprocessingCanvas" xmlns:mc="http://schemas.openxmlformats.org/markup-compatibility/2006" xmlns:o="urn:schemas-microsoft-com:office:office" xmlns:r="http://schemas.openxmlformats.org/officeDocument/2006/relationships" xmlns:m="http://schemas.openxmlformats.org/officeDocument/2006/math" xmlns:v="urn:schemas-microsoft-com:vml" xmlns:wp14="http://schemas.microsoft.com/office/word/2010/wordprocessingDrawing" xmlns:wp="http://schemas.openxmlformats.org/drawingml/2006/wordprocessingDrawing" xmlns:w10="urn:schemas-microsoft-com:office:word" xmlns:w="http://schemas.openxmlformats.org/wordprocessingml/2006/main" xmlns:w14="http://schemas.microsoft.com/office/word/2010/wordml" xmlns:wpg="http://schemas.microsoft.com/office/word/2010/wordprocessingGroup" xmlns:wpi="http://schemas.microsoft.com/office/word/2010/wordprocessingInk" xmlns:wne="http://schemas.microsoft.com/office/word/2006/wordml" xmlns:wps="http://schemas.microsoft.com/office/word/2010/wordprocessingShape" mc:Ignorable="w14 wp14">
+<w:styles xmlns:wpc="http://schemas.microsoft.com/office/word/2010/wordprocessingCanvas" xmlns:mo="http://schemas.microsoft.com/office/mac/office/2008/main" xmlns:mc="http://schemas.openxmlformats.org/markup-compatibility/2006" xmlns:mv="urn:schemas-microsoft-com:mac:vml" xmlns:o="urn:schemas-microsoft-com:office:office" xmlns:r="http://schemas.openxmlformats.org/officeDocument/2006/relationships" xmlns:m="http://schemas.openxmlformats.org/officeDocument/2006/math" xmlns:v="urn:schemas-microsoft-com:vml" xmlns:wp14="http://schemas.microsoft.com/office/word/2010/wordprocessingDrawing" xmlns:wp="http://schemas.openxmlformats.org/drawingml/2006/wordprocessingDrawing" xmlns:w10="urn:schemas-microsoft-com:office:word" xmlns:w="http://schemas.openxmlformats.org/wordprocessingml/2006/main" xmlns:w14="http://schemas.microsoft.com/office/word/2010/wordml" xmlns:wpg="http://schemas.microsoft.com/office/word/2010/wordprocessingGroup" xmlns:wpi="http://schemas.microsoft.com/office/word/2010/wordprocessingInk" xmlns:wne="http://schemas.microsoft.com/office/word/2006/wordml" xmlns:wps="http://schemas.microsoft.com/office/word/2010/wordprocessingShape" mc:Ignorable="w14 wp14">
   <w:docDefaults>
     <w:rPrDefault>
       <w:rPr>
@@ -660,7 +919,7 @@
       </w:pPr>
     </w:pPrDefault>
   </w:docDefaults>
-  <w:latentStyles w:defLockedState="0" w:defUIPriority="99" w:defSemiHidden="1" w:defUnhideWhenUsed="1" w:defQFormat="0" w:count="267">
+  <w:latentStyles w:defLockedState="0" w:defUIPriority="99" w:defSemiHidden="1" w:defUnhideWhenUsed="1" w:defQFormat="0" w:count="276">
     <w:lsdException w:name="Normal" w:semiHidden="0" w:uiPriority="0" w:unhideWhenUsed="0" w:qFormat="1"/>
     <w:lsdException w:name="heading 1" w:semiHidden="0" w:uiPriority="9" w:unhideWhenUsed="0" w:qFormat="1"/>
     <w:lsdException w:name="heading 2" w:uiPriority="9" w:qFormat="1"/>
@@ -807,7 +1066,7 @@
     <w:name w:val="heading 1"/>
     <w:basedOn w:val="Standard"/>
     <w:next w:val="Standard"/>
-    <w:link w:val="berschrift1Zchn"/>
+    <w:link w:val="berschrift1Zeichen"/>
     <w:uiPriority w:val="9"/>
     <w:qFormat/>
     <w:rsid w:val="00836C0D"/>
@@ -830,7 +1089,7 @@
     <w:name w:val="heading 2"/>
     <w:basedOn w:val="Standard"/>
     <w:next w:val="Standard"/>
-    <w:link w:val="berschrift2Zchn"/>
+    <w:link w:val="berschrift2Zeichen"/>
     <w:uiPriority w:val="9"/>
     <w:unhideWhenUsed/>
     <w:qFormat/>
@@ -854,7 +1113,7 @@
     <w:name w:val="heading 3"/>
     <w:basedOn w:val="Standard"/>
     <w:next w:val="Standard"/>
-    <w:link w:val="berschrift3Zchn"/>
+    <w:link w:val="berschrift3Zeichen"/>
     <w:uiPriority w:val="9"/>
     <w:unhideWhenUsed/>
     <w:qFormat/>
@@ -872,7 +1131,7 @@
       <w:color w:val="4F81BD" w:themeColor="accent1"/>
     </w:rPr>
   </w:style>
-  <w:style w:type="character" w:default="1" w:styleId="Absatz-Standardschriftart">
+  <w:style w:type="character" w:default="1" w:styleId="Absatzstandardschriftart">
     <w:name w:val="Default Paragraph Font"/>
     <w:uiPriority w:val="1"/>
     <w:semiHidden/>
@@ -899,9 +1158,9 @@
     <w:semiHidden/>
     <w:unhideWhenUsed/>
   </w:style>
-  <w:style w:type="character" w:customStyle="1" w:styleId="berschrift1Zchn">
-    <w:name w:val="Überschrift 1 Zchn"/>
-    <w:basedOn w:val="Absatz-Standardschriftart"/>
+  <w:style w:type="character" w:customStyle="1" w:styleId="berschrift1Zeichen">
+    <w:name w:val="Überschrift 1 Zeichen"/>
+    <w:basedOn w:val="Absatzstandardschriftart"/>
     <w:link w:val="berschrift1"/>
     <w:uiPriority w:val="9"/>
     <w:rsid w:val="00836C0D"/>
@@ -914,9 +1173,9 @@
       <w:szCs w:val="28"/>
     </w:rPr>
   </w:style>
-  <w:style w:type="character" w:customStyle="1" w:styleId="berschrift2Zchn">
-    <w:name w:val="Überschrift 2 Zchn"/>
-    <w:basedOn w:val="Absatz-Standardschriftart"/>
+  <w:style w:type="character" w:customStyle="1" w:styleId="berschrift2Zeichen">
+    <w:name w:val="Überschrift 2 Zeichen"/>
+    <w:basedOn w:val="Absatzstandardschriftart"/>
     <w:link w:val="berschrift2"/>
     <w:uiPriority w:val="9"/>
     <w:rsid w:val="00836C0D"/>
@@ -929,9 +1188,9 @@
       <w:szCs w:val="26"/>
     </w:rPr>
   </w:style>
-  <w:style w:type="character" w:customStyle="1" w:styleId="berschrift3Zchn">
-    <w:name w:val="Überschrift 3 Zchn"/>
-    <w:basedOn w:val="Absatz-Standardschriftart"/>
+  <w:style w:type="character" w:customStyle="1" w:styleId="berschrift3Zeichen">
+    <w:name w:val="Überschrift 3 Zeichen"/>
+    <w:basedOn w:val="Absatzstandardschriftart"/>
     <w:link w:val="berschrift3"/>
     <w:uiPriority w:val="9"/>
     <w:rsid w:val="00836C0D"/>

</xml_diff>